<commit_message>
added pickled files and newest csv files
</commit_message>
<xml_diff>
--- a/plan.docx
+++ b/plan.docx
@@ -70,7 +70,7 @@
         <w:pStyle w:val="ListParagraph"/>
         <w:numPr>
           <w:ilvl w:val="0"/>
-          <w:numId w:val="1"/>
+          <w:numId w:val="2"/>
         </w:numPr>
         <w:rPr>
           <w:lang w:val="nl-NL"/>
@@ -80,26 +80,32 @@
         <w:rPr>
           <w:lang w:val="nl-NL"/>
         </w:rPr>
-        <w:t>Overzetten op Colab voor transcriben</w:t>
-      </w:r>
-      <w:r>
-        <w:rPr>
-          <w:lang w:val="nl-NL"/>
-        </w:rPr>
-        <w:tab/>
-      </w:r>
-      <w:r>
-        <w:rPr>
-          <w:lang w:val="nl-NL"/>
-        </w:rPr>
-        <w:tab/>
-      </w:r>
-      <w:r>
-        <w:rPr>
-          <w:lang w:val="nl-NL"/>
-        </w:rPr>
-        <w:tab/>
-        <w:t>3</w:t>
+        <w:t>Basic NLP Transformers werking</w:t>
+      </w:r>
+      <w:r>
+        <w:rPr>
+          <w:lang w:val="nl-NL"/>
+        </w:rPr>
+        <w:tab/>
+      </w:r>
+      <w:r>
+        <w:rPr>
+          <w:lang w:val="nl-NL"/>
+        </w:rPr>
+        <w:tab/>
+      </w:r>
+      <w:r>
+        <w:rPr>
+          <w:lang w:val="nl-NL"/>
+        </w:rPr>
+        <w:tab/>
+      </w:r>
+      <w:r>
+        <w:rPr>
+          <w:lang w:val="nl-NL"/>
+        </w:rPr>
+        <w:tab/>
+        <w:t>1</w:t>
       </w:r>
     </w:p>
     <w:p>
@@ -107,7 +113,7 @@
         <w:pStyle w:val="ListParagraph"/>
         <w:numPr>
           <w:ilvl w:val="0"/>
-          <w:numId w:val="1"/>
+          <w:numId w:val="2"/>
         </w:numPr>
         <w:rPr>
           <w:lang w:val="nl-NL"/>
@@ -117,38 +123,32 @@
         <w:rPr>
           <w:lang w:val="nl-NL"/>
         </w:rPr>
-        <w:t>Trainen op cola</w:t>
-      </w:r>
-      <w:r>
-        <w:rPr>
-          <w:lang w:val="nl-NL"/>
-        </w:rPr>
-        <w:t xml:space="preserve">b </w:t>
-      </w:r>
-      <w:r>
-        <w:rPr>
-          <w:lang w:val="nl-NL"/>
-        </w:rPr>
-        <w:t>en uploaden (</w:t>
-      </w:r>
-      <w:r>
-        <w:rPr>
-          <w:lang w:val="nl-NL"/>
-        </w:rPr>
-        <w:t>Fine-tunen)</w:t>
-      </w:r>
-      <w:r>
-        <w:rPr>
-          <w:lang w:val="nl-NL"/>
-        </w:rPr>
-        <w:tab/>
-      </w:r>
-      <w:r>
-        <w:rPr>
-          <w:lang w:val="nl-NL"/>
-        </w:rPr>
-        <w:tab/>
-        <w:t>4</w:t>
+        <w:t>Volgen van HF Course docs</w:t>
+      </w:r>
+      <w:r>
+        <w:rPr>
+          <w:lang w:val="nl-NL"/>
+        </w:rPr>
+        <w:tab/>
+      </w:r>
+      <w:r>
+        <w:rPr>
+          <w:lang w:val="nl-NL"/>
+        </w:rPr>
+        <w:tab/>
+      </w:r>
+      <w:r>
+        <w:rPr>
+          <w:lang w:val="nl-NL"/>
+        </w:rPr>
+        <w:tab/>
+      </w:r>
+      <w:r>
+        <w:rPr>
+          <w:lang w:val="nl-NL"/>
+        </w:rPr>
+        <w:tab/>
+        <w:t>2</w:t>
       </w:r>
     </w:p>
     <w:p>
@@ -156,7 +156,7 @@
         <w:pStyle w:val="ListParagraph"/>
         <w:numPr>
           <w:ilvl w:val="0"/>
-          <w:numId w:val="1"/>
+          <w:numId w:val="2"/>
         </w:numPr>
         <w:rPr>
           <w:lang w:val="nl-NL"/>
@@ -166,32 +166,34 @@
         <w:rPr>
           <w:lang w:val="nl-NL"/>
         </w:rPr>
-        <w:t>Volgen van HF Course docs</w:t>
-      </w:r>
-      <w:r>
-        <w:rPr>
-          <w:lang w:val="nl-NL"/>
-        </w:rPr>
-        <w:tab/>
-      </w:r>
-      <w:r>
-        <w:rPr>
-          <w:lang w:val="nl-NL"/>
-        </w:rPr>
-        <w:tab/>
-      </w:r>
-      <w:r>
-        <w:rPr>
-          <w:lang w:val="nl-NL"/>
-        </w:rPr>
-        <w:tab/>
-      </w:r>
-      <w:r>
-        <w:rPr>
-          <w:lang w:val="nl-NL"/>
-        </w:rPr>
-        <w:tab/>
-        <w:t>2</w:t>
+        <w:t>Overzetten op Col</w:t>
+      </w:r>
+      <w:bookmarkStart w:id="0" w:name="_GoBack"/>
+      <w:bookmarkEnd w:id="0"/>
+      <w:r>
+        <w:rPr>
+          <w:lang w:val="nl-NL"/>
+        </w:rPr>
+        <w:t>ab voor transcriben</w:t>
+      </w:r>
+      <w:r>
+        <w:rPr>
+          <w:lang w:val="nl-NL"/>
+        </w:rPr>
+        <w:tab/>
+      </w:r>
+      <w:r>
+        <w:rPr>
+          <w:lang w:val="nl-NL"/>
+        </w:rPr>
+        <w:tab/>
+      </w:r>
+      <w:r>
+        <w:rPr>
+          <w:lang w:val="nl-NL"/>
+        </w:rPr>
+        <w:tab/>
+        <w:t>3</w:t>
       </w:r>
     </w:p>
     <w:p>
@@ -199,7 +201,7 @@
         <w:pStyle w:val="ListParagraph"/>
         <w:numPr>
           <w:ilvl w:val="0"/>
-          <w:numId w:val="1"/>
+          <w:numId w:val="2"/>
         </w:numPr>
         <w:rPr>
           <w:lang w:val="nl-NL"/>
@@ -209,32 +211,38 @@
         <w:rPr>
           <w:lang w:val="nl-NL"/>
         </w:rPr>
-        <w:t>Basic NLP Transformers werking</w:t>
-      </w:r>
-      <w:r>
-        <w:rPr>
-          <w:lang w:val="nl-NL"/>
-        </w:rPr>
-        <w:tab/>
-      </w:r>
-      <w:r>
-        <w:rPr>
-          <w:lang w:val="nl-NL"/>
-        </w:rPr>
-        <w:tab/>
-      </w:r>
-      <w:r>
-        <w:rPr>
-          <w:lang w:val="nl-NL"/>
-        </w:rPr>
-        <w:tab/>
-      </w:r>
-      <w:r>
-        <w:rPr>
-          <w:lang w:val="nl-NL"/>
-        </w:rPr>
-        <w:tab/>
-        <w:t>1</w:t>
+        <w:t>Trainen op cola</w:t>
+      </w:r>
+      <w:r>
+        <w:rPr>
+          <w:lang w:val="nl-NL"/>
+        </w:rPr>
+        <w:t xml:space="preserve">b </w:t>
+      </w:r>
+      <w:r>
+        <w:rPr>
+          <w:lang w:val="nl-NL"/>
+        </w:rPr>
+        <w:t>en uploaden (</w:t>
+      </w:r>
+      <w:r>
+        <w:rPr>
+          <w:lang w:val="nl-NL"/>
+        </w:rPr>
+        <w:t>Fine-tunen)</w:t>
+      </w:r>
+      <w:r>
+        <w:rPr>
+          <w:lang w:val="nl-NL"/>
+        </w:rPr>
+        <w:tab/>
+      </w:r>
+      <w:r>
+        <w:rPr>
+          <w:lang w:val="nl-NL"/>
+        </w:rPr>
+        <w:tab/>
+        <w:t>4</w:t>
       </w:r>
     </w:p>
     <w:p>
@@ -242,7 +250,7 @@
         <w:pStyle w:val="ListParagraph"/>
         <w:numPr>
           <w:ilvl w:val="0"/>
-          <w:numId w:val="1"/>
+          <w:numId w:val="2"/>
         </w:numPr>
         <w:rPr>
           <w:lang w:val="nl-NL"/>
@@ -252,26 +260,38 @@
         <w:rPr>
           <w:lang w:val="nl-NL"/>
         </w:rPr>
-        <w:t>N-Gram maken van transcriptions</w:t>
-      </w:r>
-      <w:r>
-        <w:rPr>
-          <w:lang w:val="nl-NL"/>
-        </w:rPr>
-        <w:tab/>
-      </w:r>
-      <w:r>
-        <w:rPr>
-          <w:lang w:val="nl-NL"/>
-        </w:rPr>
-        <w:tab/>
-      </w:r>
-      <w:r>
-        <w:rPr>
-          <w:lang w:val="nl-NL"/>
-        </w:rPr>
-        <w:tab/>
-        <w:t>6</w:t>
+        <w:t>Evaluate Dataset</w:t>
+      </w:r>
+      <w:r>
+        <w:rPr>
+          <w:lang w:val="nl-NL"/>
+        </w:rPr>
+        <w:tab/>
+      </w:r>
+      <w:r>
+        <w:rPr>
+          <w:lang w:val="nl-NL"/>
+        </w:rPr>
+        <w:tab/>
+      </w:r>
+      <w:r>
+        <w:rPr>
+          <w:lang w:val="nl-NL"/>
+        </w:rPr>
+        <w:tab/>
+      </w:r>
+      <w:r>
+        <w:rPr>
+          <w:lang w:val="nl-NL"/>
+        </w:rPr>
+        <w:tab/>
+      </w:r>
+      <w:r>
+        <w:rPr>
+          <w:lang w:val="nl-NL"/>
+        </w:rPr>
+        <w:tab/>
+        <w:t>5</w:t>
       </w:r>
     </w:p>
     <w:p>
@@ -279,7 +299,7 @@
         <w:pStyle w:val="ListParagraph"/>
         <w:numPr>
           <w:ilvl w:val="0"/>
-          <w:numId w:val="1"/>
+          <w:numId w:val="2"/>
         </w:numPr>
         <w:rPr>
           <w:lang w:val="nl-NL"/>
@@ -289,41 +309,27 @@
         <w:rPr>
           <w:lang w:val="nl-NL"/>
         </w:rPr>
-        <w:t>Evaluate Dataset</w:t>
-      </w:r>
-      <w:r>
-        <w:rPr>
-          <w:lang w:val="nl-NL"/>
-        </w:rPr>
-        <w:tab/>
-      </w:r>
-      <w:r>
-        <w:rPr>
-          <w:lang w:val="nl-NL"/>
-        </w:rPr>
-        <w:tab/>
-      </w:r>
-      <w:r>
-        <w:rPr>
-          <w:lang w:val="nl-NL"/>
-        </w:rPr>
-        <w:tab/>
-      </w:r>
-      <w:r>
-        <w:rPr>
-          <w:lang w:val="nl-NL"/>
-        </w:rPr>
-        <w:tab/>
-      </w:r>
-      <w:r>
-        <w:rPr>
-          <w:lang w:val="nl-NL"/>
-        </w:rPr>
-        <w:tab/>
-        <w:t>5</w:t>
-      </w:r>
-      <w:bookmarkStart w:id="0" w:name="_GoBack"/>
-      <w:bookmarkEnd w:id="0"/>
+        <w:t>N-Gram maken van transcriptions</w:t>
+      </w:r>
+      <w:r>
+        <w:rPr>
+          <w:lang w:val="nl-NL"/>
+        </w:rPr>
+        <w:tab/>
+      </w:r>
+      <w:r>
+        <w:rPr>
+          <w:lang w:val="nl-NL"/>
+        </w:rPr>
+        <w:tab/>
+      </w:r>
+      <w:r>
+        <w:rPr>
+          <w:lang w:val="nl-NL"/>
+        </w:rPr>
+        <w:tab/>
+        <w:t>6</w:t>
+      </w:r>
     </w:p>
     <w:sectPr>
       <w:pgSz w:w="12240" w:h="15840"/>
@@ -338,6 +344,119 @@
 <file path=word/numbering.xml><?xml version="1.0" encoding="utf-8"?>
 <w:numbering xmlns:wpc="http://schemas.microsoft.com/office/word/2010/wordprocessingCanvas" xmlns:cx="http://schemas.microsoft.com/office/drawing/2014/chartex" xmlns:cx1="http://schemas.microsoft.com/office/drawing/2015/9/8/chartex" xmlns:cx2="http://schemas.microsoft.com/office/drawing/2015/10/21/chartex" xmlns:cx3="http://schemas.microsoft.com/office/drawing/2016/5/9/chartex" xmlns:cx4="http://schemas.microsoft.com/office/drawing/2016/5/10/chartex" xmlns:cx5="http://schemas.microsoft.com/office/drawing/2016/5/11/chartex" xmlns:cx6="http://schemas.microsoft.com/office/drawing/2016/5/12/chartex" xmlns:cx7="http://schemas.microsoft.com/office/drawing/2016/5/13/chartex" xmlns:cx8="http://schemas.microsoft.com/office/drawing/2016/5/14/chartex" xmlns:mc="http://schemas.openxmlformats.org/markup-compatibility/2006" xmlns:aink="http://schemas.microsoft.com/office/drawing/2016/ink" xmlns:am3d="http://schemas.microsoft.com/office/drawing/2017/model3d" xmlns:o="urn:schemas-microsoft-com:office:office" xmlns:r="http://schemas.openxmlformats.org/officeDocument/2006/relationships" xmlns:m="http://schemas.openxmlformats.org/officeDocument/2006/math" xmlns:v="urn:schemas-microsoft-com:vml" xmlns:wp14="http://schemas.microsoft.com/office/word/2010/wordprocessingDrawing" xmlns:wp="http://schemas.openxmlformats.org/drawingml/2006/wordprocessingDrawing" xmlns:w10="urn:schemas-microsoft-com:office:word" xmlns:w="http://schemas.openxmlformats.org/wordprocessingml/2006/main" xmlns:w14="http://schemas.microsoft.com/office/word/2010/wordml" xmlns:w15="http://schemas.microsoft.com/office/word/2012/wordml" xmlns:w16cid="http://schemas.microsoft.com/office/word/2016/wordml/cid" xmlns:w16se="http://schemas.microsoft.com/office/word/2015/wordml/symex" xmlns:wpg="http://schemas.microsoft.com/office/word/2010/wordprocessingGroup" xmlns:wpi="http://schemas.microsoft.com/office/word/2010/wordprocessingInk" xmlns:wne="http://schemas.microsoft.com/office/word/2006/wordml" xmlns:wps="http://schemas.microsoft.com/office/word/2010/wordprocessingShape" mc:Ignorable="w14 w15 w16se w16cid wp14">
   <w:abstractNum w:abstractNumId="0" w15:restartNumberingAfterBreak="0">
+    <w:nsid w:val="315B34D6"/>
+    <w:multiLevelType w:val="hybridMultilevel"/>
+    <w:tmpl w:val="64FEC1D8"/>
+    <w:lvl w:ilvl="0" w:tplc="0409000F">
+      <w:start w:val="1"/>
+      <w:numFmt w:val="decimal"/>
+      <w:lvlText w:val="%1."/>
+      <w:lvlJc w:val="left"/>
+      <w:pPr>
+        <w:ind w:left="720" w:hanging="360"/>
+      </w:pPr>
+      <w:rPr>
+        <w:rFonts w:hint="default"/>
+      </w:rPr>
+    </w:lvl>
+    <w:lvl w:ilvl="1" w:tplc="04090003" w:tentative="1">
+      <w:start w:val="1"/>
+      <w:numFmt w:val="bullet"/>
+      <w:lvlText w:val="o"/>
+      <w:lvlJc w:val="left"/>
+      <w:pPr>
+        <w:ind w:left="1440" w:hanging="360"/>
+      </w:pPr>
+      <w:rPr>
+        <w:rFonts w:ascii="Courier New" w:hAnsi="Courier New" w:cs="Courier New" w:hint="default"/>
+      </w:rPr>
+    </w:lvl>
+    <w:lvl w:ilvl="2" w:tplc="04090005" w:tentative="1">
+      <w:start w:val="1"/>
+      <w:numFmt w:val="bullet"/>
+      <w:lvlText w:val=""/>
+      <w:lvlJc w:val="left"/>
+      <w:pPr>
+        <w:ind w:left="2160" w:hanging="360"/>
+      </w:pPr>
+      <w:rPr>
+        <w:rFonts w:ascii="Wingdings" w:hAnsi="Wingdings" w:hint="default"/>
+      </w:rPr>
+    </w:lvl>
+    <w:lvl w:ilvl="3" w:tplc="04090001" w:tentative="1">
+      <w:start w:val="1"/>
+      <w:numFmt w:val="bullet"/>
+      <w:lvlText w:val=""/>
+      <w:lvlJc w:val="left"/>
+      <w:pPr>
+        <w:ind w:left="2880" w:hanging="360"/>
+      </w:pPr>
+      <w:rPr>
+        <w:rFonts w:ascii="Symbol" w:hAnsi="Symbol" w:hint="default"/>
+      </w:rPr>
+    </w:lvl>
+    <w:lvl w:ilvl="4" w:tplc="04090003" w:tentative="1">
+      <w:start w:val="1"/>
+      <w:numFmt w:val="bullet"/>
+      <w:lvlText w:val="o"/>
+      <w:lvlJc w:val="left"/>
+      <w:pPr>
+        <w:ind w:left="3600" w:hanging="360"/>
+      </w:pPr>
+      <w:rPr>
+        <w:rFonts w:ascii="Courier New" w:hAnsi="Courier New" w:cs="Courier New" w:hint="default"/>
+      </w:rPr>
+    </w:lvl>
+    <w:lvl w:ilvl="5" w:tplc="04090005" w:tentative="1">
+      <w:start w:val="1"/>
+      <w:numFmt w:val="bullet"/>
+      <w:lvlText w:val=""/>
+      <w:lvlJc w:val="left"/>
+      <w:pPr>
+        <w:ind w:left="4320" w:hanging="360"/>
+      </w:pPr>
+      <w:rPr>
+        <w:rFonts w:ascii="Wingdings" w:hAnsi="Wingdings" w:hint="default"/>
+      </w:rPr>
+    </w:lvl>
+    <w:lvl w:ilvl="6" w:tplc="04090001" w:tentative="1">
+      <w:start w:val="1"/>
+      <w:numFmt w:val="bullet"/>
+      <w:lvlText w:val=""/>
+      <w:lvlJc w:val="left"/>
+      <w:pPr>
+        <w:ind w:left="5040" w:hanging="360"/>
+      </w:pPr>
+      <w:rPr>
+        <w:rFonts w:ascii="Symbol" w:hAnsi="Symbol" w:hint="default"/>
+      </w:rPr>
+    </w:lvl>
+    <w:lvl w:ilvl="7" w:tplc="04090003" w:tentative="1">
+      <w:start w:val="1"/>
+      <w:numFmt w:val="bullet"/>
+      <w:lvlText w:val="o"/>
+      <w:lvlJc w:val="left"/>
+      <w:pPr>
+        <w:ind w:left="5760" w:hanging="360"/>
+      </w:pPr>
+      <w:rPr>
+        <w:rFonts w:ascii="Courier New" w:hAnsi="Courier New" w:cs="Courier New" w:hint="default"/>
+      </w:rPr>
+    </w:lvl>
+    <w:lvl w:ilvl="8" w:tplc="04090005" w:tentative="1">
+      <w:start w:val="1"/>
+      <w:numFmt w:val="bullet"/>
+      <w:lvlText w:val=""/>
+      <w:lvlJc w:val="left"/>
+      <w:pPr>
+        <w:ind w:left="6480" w:hanging="360"/>
+      </w:pPr>
+      <w:rPr>
+        <w:rFonts w:ascii="Wingdings" w:hAnsi="Wingdings" w:hint="default"/>
+      </w:rPr>
+    </w:lvl>
+  </w:abstractNum>
+  <w:abstractNum w:abstractNumId="1" w15:restartNumberingAfterBreak="0">
     <w:nsid w:val="5D3D3643"/>
     <w:multiLevelType w:val="hybridMultilevel"/>
     <w:tmpl w:val="E9BEBDD2"/>
@@ -451,6 +570,9 @@
     </w:lvl>
   </w:abstractNum>
   <w:num w:numId="1">
+    <w:abstractNumId w:val="1"/>
+  </w:num>
+  <w:num w:numId="2">
     <w:abstractNumId w:val="0"/>
   </w:num>
 </w:numbering>
@@ -579,6 +701,7 @@
     <w:lsdException w:name="HTML Sample" w:semiHidden="1" w:unhideWhenUsed="1"/>
     <w:lsdException w:name="HTML Typewriter" w:semiHidden="1" w:unhideWhenUsed="1"/>
     <w:lsdException w:name="HTML Variable" w:semiHidden="1" w:unhideWhenUsed="1"/>
+    <w:lsdException w:name="Normal Table" w:semiHidden="1" w:unhideWhenUsed="1"/>
     <w:lsdException w:name="annotation subject" w:semiHidden="1" w:unhideWhenUsed="1"/>
     <w:lsdException w:name="No List" w:semiHidden="1" w:unhideWhenUsed="1"/>
     <w:lsdException w:name="Outline List 1" w:semiHidden="1" w:unhideWhenUsed="1"/>
@@ -624,9 +747,11 @@
     <w:lsdException w:name="Table Subtle 1" w:semiHidden="1" w:unhideWhenUsed="1"/>
     <w:lsdException w:name="Table Subtle 2" w:semiHidden="1" w:unhideWhenUsed="1"/>
     <w:lsdException w:name="Table Web 1" w:semiHidden="1" w:unhideWhenUsed="1"/>
+    <w:lsdException w:name="Table Web 2" w:semiHidden="1" w:unhideWhenUsed="1"/>
     <w:lsdException w:name="Table Web 3" w:semiHidden="1" w:unhideWhenUsed="1"/>
     <w:lsdException w:name="Balloon Text" w:semiHidden="1" w:unhideWhenUsed="1"/>
     <w:lsdException w:name="Table Grid" w:uiPriority="39"/>
+    <w:lsdException w:name="Table Theme" w:semiHidden="1" w:unhideWhenUsed="1"/>
     <w:lsdException w:name="Placeholder Text" w:semiHidden="1"/>
     <w:lsdException w:name="No Spacing" w:uiPriority="1" w:qFormat="1"/>
     <w:lsdException w:name="Light Shading" w:uiPriority="60"/>

</xml_diff>

<commit_message>
test transcriptions and xlsr model
</commit_message>
<xml_diff>
--- a/plan.docx
+++ b/plan.docx
@@ -3,13 +3,14 @@
 <w:document xmlns:wpc="http://schemas.microsoft.com/office/word/2010/wordprocessingCanvas" xmlns:cx="http://schemas.microsoft.com/office/drawing/2014/chartex" xmlns:cx1="http://schemas.microsoft.com/office/drawing/2015/9/8/chartex" xmlns:cx2="http://schemas.microsoft.com/office/drawing/2015/10/21/chartex" xmlns:cx3="http://schemas.microsoft.com/office/drawing/2016/5/9/chartex" xmlns:cx4="http://schemas.microsoft.com/office/drawing/2016/5/10/chartex" xmlns:cx5="http://schemas.microsoft.com/office/drawing/2016/5/11/chartex" xmlns:cx6="http://schemas.microsoft.com/office/drawing/2016/5/12/chartex" xmlns:cx7="http://schemas.microsoft.com/office/drawing/2016/5/13/chartex" xmlns:cx8="http://schemas.microsoft.com/office/drawing/2016/5/14/chartex" xmlns:mc="http://schemas.openxmlformats.org/markup-compatibility/2006" xmlns:aink="http://schemas.microsoft.com/office/drawing/2016/ink" xmlns:am3d="http://schemas.microsoft.com/office/drawing/2017/model3d" xmlns:o="urn:schemas-microsoft-com:office:office" xmlns:r="http://schemas.openxmlformats.org/officeDocument/2006/relationships" xmlns:m="http://schemas.openxmlformats.org/officeDocument/2006/math" xmlns:v="urn:schemas-microsoft-com:vml" xmlns:wp14="http://schemas.microsoft.com/office/word/2010/wordprocessingDrawing" xmlns:wp="http://schemas.openxmlformats.org/drawingml/2006/wordprocessingDrawing" xmlns:w10="urn:schemas-microsoft-com:office:word" xmlns:w="http://schemas.openxmlformats.org/wordprocessingml/2006/main" xmlns:w14="http://schemas.microsoft.com/office/word/2010/wordml" xmlns:w15="http://schemas.microsoft.com/office/word/2012/wordml" xmlns:w16cid="http://schemas.microsoft.com/office/word/2016/wordml/cid" xmlns:w16se="http://schemas.microsoft.com/office/word/2015/wordml/symex" xmlns:wpg="http://schemas.microsoft.com/office/word/2010/wordprocessingGroup" xmlns:wpi="http://schemas.microsoft.com/office/word/2010/wordprocessingInk" xmlns:wne="http://schemas.microsoft.com/office/word/2006/wordml" xmlns:wps="http://schemas.microsoft.com/office/word/2010/wordprocessingShape" mc:Ignorable="w14 w15 w16se w16cid wp14">
   <w:body>
     <w:p>
+      <w:bookmarkStart w:id="0" w:name="_GoBack"/>
       <w:r>
         <w:rPr>
           <w:noProof/>
         </w:rPr>
         <w:drawing>
-          <wp:inline distT="0" distB="0" distL="0" distR="0" wp14:anchorId="37787728" wp14:editId="12B9A7F6">
-            <wp:extent cx="5931535" cy="2933065"/>
+          <wp:inline distT="0" distB="0" distL="0" distR="0" wp14:anchorId="37787728" wp14:editId="2DE6131B">
+            <wp:extent cx="5817014" cy="2876436"/>
             <wp:effectExtent l="0" t="0" r="0" b="635"/>
             <wp:docPr id="1" name="Picture 1"/>
             <wp:cNvGraphicFramePr>
@@ -40,7 +41,7 @@
                   <pic:spPr bwMode="auto">
                     <a:xfrm>
                       <a:off x="0" y="0"/>
-                      <a:ext cx="5931535" cy="2933065"/>
+                      <a:ext cx="5903566" cy="2919235"/>
                     </a:xfrm>
                     <a:prstGeom prst="rect">
                       <a:avLst/>
@@ -56,6 +57,7 @@
           </wp:inline>
         </w:drawing>
       </w:r>
+      <w:bookmarkEnd w:id="0"/>
     </w:p>
     <w:p>
       <w:pPr>
@@ -189,6 +191,7 @@
           <w:numId w:val="2"/>
         </w:numPr>
         <w:rPr>
+          <w:strike/>
           <w:lang w:val="nl-NL"/>
         </w:rPr>
       </w:pPr>
@@ -214,14 +217,26 @@
           <w:ilvl w:val="0"/>
           <w:numId w:val="2"/>
         </w:numPr>
-      </w:pPr>
-      <w:r>
+        <w:rPr>
+          <w:strike/>
+        </w:rPr>
+      </w:pPr>
+      <w:r>
+        <w:rPr>
+          <w:strike/>
+        </w:rPr>
         <w:t>Clean up dataset: remove all unusable data for evaluation</w:t>
       </w:r>
       <w:r>
-        <w:tab/>
-      </w:r>
-      <w:r>
+        <w:rPr>
+          <w:strike/>
+        </w:rPr>
+        <w:tab/>
+      </w:r>
+      <w:r>
+        <w:rPr>
+          <w:strike/>
+        </w:rPr>
         <w:tab/>
       </w:r>
     </w:p>
@@ -344,8 +359,6 @@
         </w:rPr>
         <w:tab/>
       </w:r>
-      <w:bookmarkStart w:id="0" w:name="_GoBack"/>
-      <w:bookmarkEnd w:id="0"/>
       <w:r>
         <w:rPr>
           <w:lang w:val="nl-NL"/>

</xml_diff>

<commit_message>
updated to do list, much progression!
</commit_message>
<xml_diff>
--- a/plan.docx
+++ b/plan.docx
@@ -3,7 +3,6 @@
 <w:document xmlns:wpc="http://schemas.microsoft.com/office/word/2010/wordprocessingCanvas" xmlns:cx="http://schemas.microsoft.com/office/drawing/2014/chartex" xmlns:cx1="http://schemas.microsoft.com/office/drawing/2015/9/8/chartex" xmlns:cx2="http://schemas.microsoft.com/office/drawing/2015/10/21/chartex" xmlns:cx3="http://schemas.microsoft.com/office/drawing/2016/5/9/chartex" xmlns:cx4="http://schemas.microsoft.com/office/drawing/2016/5/10/chartex" xmlns:cx5="http://schemas.microsoft.com/office/drawing/2016/5/11/chartex" xmlns:cx6="http://schemas.microsoft.com/office/drawing/2016/5/12/chartex" xmlns:cx7="http://schemas.microsoft.com/office/drawing/2016/5/13/chartex" xmlns:cx8="http://schemas.microsoft.com/office/drawing/2016/5/14/chartex" xmlns:mc="http://schemas.openxmlformats.org/markup-compatibility/2006" xmlns:aink="http://schemas.microsoft.com/office/drawing/2016/ink" xmlns:am3d="http://schemas.microsoft.com/office/drawing/2017/model3d" xmlns:o="urn:schemas-microsoft-com:office:office" xmlns:r="http://schemas.openxmlformats.org/officeDocument/2006/relationships" xmlns:m="http://schemas.openxmlformats.org/officeDocument/2006/math" xmlns:v="urn:schemas-microsoft-com:vml" xmlns:wp14="http://schemas.microsoft.com/office/word/2010/wordprocessingDrawing" xmlns:wp="http://schemas.openxmlformats.org/drawingml/2006/wordprocessingDrawing" xmlns:w10="urn:schemas-microsoft-com:office:word" xmlns:w="http://schemas.openxmlformats.org/wordprocessingml/2006/main" xmlns:w14="http://schemas.microsoft.com/office/word/2010/wordml" xmlns:w15="http://schemas.microsoft.com/office/word/2012/wordml" xmlns:w16cid="http://schemas.microsoft.com/office/word/2016/wordml/cid" xmlns:w16se="http://schemas.microsoft.com/office/word/2015/wordml/symex" xmlns:wpg="http://schemas.microsoft.com/office/word/2010/wordprocessingGroup" xmlns:wpi="http://schemas.microsoft.com/office/word/2010/wordprocessingInk" xmlns:wne="http://schemas.microsoft.com/office/word/2006/wordml" xmlns:wps="http://schemas.microsoft.com/office/word/2010/wordprocessingShape" mc:Ignorable="w14 w15 w16se w16cid wp14">
   <w:body>
     <w:p>
-      <w:bookmarkStart w:id="0" w:name="_GoBack"/>
       <w:r>
         <w:rPr>
           <w:noProof/>
@@ -57,7 +56,6 @@
           </wp:inline>
         </w:drawing>
       </w:r>
-      <w:bookmarkEnd w:id="0"/>
     </w:p>
     <w:p>
       <w:pPr>
@@ -248,45 +246,65 @@
           <w:numId w:val="2"/>
         </w:numPr>
         <w:rPr>
-          <w:lang w:val="nl-NL"/>
-        </w:rPr>
-      </w:pPr>
-      <w:r>
-        <w:rPr>
-          <w:lang w:val="nl-NL"/>
-        </w:rPr>
-        <w:t>Trainen op cola</w:t>
-      </w:r>
-      <w:r>
-        <w:rPr>
-          <w:lang w:val="nl-NL"/>
-        </w:rPr>
-        <w:t xml:space="preserve">b </w:t>
-      </w:r>
-      <w:r>
-        <w:rPr>
-          <w:lang w:val="nl-NL"/>
-        </w:rPr>
-        <w:t>en uploaden (</w:t>
-      </w:r>
-      <w:r>
-        <w:rPr>
-          <w:lang w:val="nl-NL"/>
-        </w:rPr>
-        <w:t>Fine-tunen)</w:t>
-      </w:r>
-      <w:r>
-        <w:rPr>
-          <w:lang w:val="nl-NL"/>
-        </w:rPr>
-        <w:tab/>
-      </w:r>
-      <w:r>
-        <w:rPr>
-          <w:lang w:val="nl-NL"/>
-        </w:rPr>
-        <w:tab/>
-      </w:r>
+          <w:strike/>
+          <w:lang w:val="nl-NL"/>
+        </w:rPr>
+      </w:pPr>
+      <w:r>
+        <w:rPr>
+          <w:strike/>
+          <w:lang w:val="nl-NL"/>
+        </w:rPr>
+        <w:t xml:space="preserve">Trainen </w:t>
+      </w:r>
+      <w:r>
+        <w:rPr>
+          <w:strike/>
+          <w:lang w:val="nl-NL"/>
+        </w:rPr>
+        <w:t>thuis</w:t>
+      </w:r>
+      <w:r>
+        <w:rPr>
+          <w:strike/>
+          <w:lang w:val="nl-NL"/>
+        </w:rPr>
+        <w:t xml:space="preserve"> en uploaden (Fine-tunen)</w:t>
+      </w:r>
+      <w:r>
+        <w:rPr>
+          <w:strike/>
+          <w:lang w:val="nl-NL"/>
+        </w:rPr>
+        <w:tab/>
+      </w:r>
+      <w:r>
+        <w:rPr>
+          <w:strike/>
+          <w:lang w:val="nl-NL"/>
+        </w:rPr>
+        <w:tab/>
+      </w:r>
+    </w:p>
+    <w:p>
+      <w:pPr>
+        <w:pStyle w:val="ListParagraph"/>
+        <w:numPr>
+          <w:ilvl w:val="0"/>
+          <w:numId w:val="2"/>
+        </w:numPr>
+        <w:rPr>
+          <w:lang w:val="nl-NL"/>
+        </w:rPr>
+      </w:pPr>
+      <w:r>
+        <w:rPr>
+          <w:lang w:val="nl-NL"/>
+        </w:rPr>
+        <w:t>Meer metrics</w:t>
+      </w:r>
+      <w:bookmarkStart w:id="0" w:name="_GoBack"/>
+      <w:bookmarkEnd w:id="0"/>
     </w:p>
     <w:p>
       <w:pPr>

</xml_diff>